<commit_message>
make components for frontend
public/theme/partials/components
</commit_message>
<xml_diff>
--- a/public/theme/partials/components/button/document.docx
+++ b/public/theme/partials/components/button/document.docx
@@ -4,65 +4,1014 @@
   <w:body>
     <w:p>
       <w:pPr>
+        <w:pStyle w:val="ListParagraph"/>
+        <w:numPr>
+          <w:ilvl w:val="0"/>
+          <w:numId w:val="4"/>
+        </w:numPr>
         <w:bidi/>
         <w:rPr>
-          <w:rFonts w:hint="cs"/>
-          <w:rtl/>
-          <w:lang w:bidi="fa-IR"/>
-        </w:rPr>
-      </w:pPr>
-      <w:r>
-        <w:rPr>
-          <w:rFonts w:hint="cs"/>
-          <w:rtl/>
-          <w:lang w:bidi="fa-IR"/>
-        </w:rPr>
-        <w:t xml:space="preserve">برای هر </w:t>
-      </w:r>
-      <w:r>
-        <w:rPr>
-          <w:lang w:bidi="fa-IR"/>
-        </w:rPr>
-        <w:t>button</w:t>
-      </w:r>
-      <w:r>
-        <w:rPr>
-          <w:rFonts w:hint="cs"/>
-          <w:rtl/>
-          <w:lang w:bidi="fa-IR"/>
-        </w:rPr>
-        <w:t xml:space="preserve"> باید مقادیر </w:t>
-      </w:r>
-      <w:r>
-        <w:rPr>
-          <w:lang w:bidi="fa-IR"/>
-        </w:rPr>
-        <w:t>class</w:t>
-      </w:r>
-      <w:r>
-        <w:rPr>
-          <w:rFonts w:hint="cs"/>
-          <w:rtl/>
-          <w:lang w:bidi="fa-IR"/>
-        </w:rPr>
-        <w:t xml:space="preserve"> و </w:t>
-      </w:r>
-      <w:r>
-        <w:rPr>
-          <w:lang w:bidi="fa-IR"/>
-        </w:rPr>
-        <w:t>label</w:t>
-      </w:r>
-      <w:r>
-        <w:rPr>
-          <w:rFonts w:hint="cs"/>
-          <w:rtl/>
-          <w:lang w:bidi="fa-IR"/>
-        </w:rPr>
-        <w:t xml:space="preserve"> تعیین شود.</w:t>
+          <w:b/>
+          <w:bCs/>
+          <w:i/>
+          <w:iCs/>
+          <w:sz w:val="40"/>
+          <w:szCs w:val="40"/>
+          <w:lang w:bidi="fa-IR"/>
+        </w:rPr>
+      </w:pPr>
+      <w:r>
+        <w:rPr>
+          <w:b/>
+          <w:bCs/>
+          <w:i/>
+          <w:iCs/>
+          <w:sz w:val="40"/>
+          <w:szCs w:val="40"/>
+          <w:lang w:bidi="fa-IR"/>
+        </w:rPr>
+        <w:t>component</w:t>
       </w:r>
       <w:bookmarkStart w:id="0" w:name="_GoBack"/>
       <w:bookmarkEnd w:id="0"/>
+      <w:r>
+        <w:rPr>
+          <w:b/>
+          <w:bCs/>
+          <w:i/>
+          <w:iCs/>
+          <w:sz w:val="40"/>
+          <w:szCs w:val="40"/>
+          <w:lang w:bidi="fa-IR"/>
+        </w:rPr>
+        <w:t>/button</w:t>
+      </w:r>
+    </w:p>
+    <w:p>
+      <w:pPr>
+        <w:bidi/>
+        <w:rPr>
+          <w:sz w:val="36"/>
+          <w:szCs w:val="36"/>
+          <w:rtl/>
+          <w:lang w:bidi="fa-IR"/>
+        </w:rPr>
+      </w:pPr>
+      <w:r>
+        <w:rPr>
+          <w:rFonts w:hint="cs"/>
+          <w:sz w:val="36"/>
+          <w:szCs w:val="36"/>
+          <w:rtl/>
+          <w:lang w:bidi="fa-IR"/>
+        </w:rPr>
+        <w:t>هر دکمه شامل تگ زیر میشود:</w:t>
+      </w:r>
+    </w:p>
+    <w:p>
+      <w:pPr>
+        <w:rPr>
+          <w:sz w:val="36"/>
+          <w:szCs w:val="36"/>
+          <w:highlight w:val="yellow"/>
+          <w:lang w:bidi="fa-IR"/>
+        </w:rPr>
+      </w:pPr>
+      <w:r>
+        <w:rPr>
+          <w:sz w:val="36"/>
+          <w:szCs w:val="36"/>
+          <w:highlight w:val="yellow"/>
+          <w:lang w:bidi="fa-IR"/>
+        </w:rPr>
+        <w:t>&lt;div&gt;</w:t>
+      </w:r>
+    </w:p>
+    <w:p>
+      <w:pPr>
+        <w:rPr>
+          <w:sz w:val="36"/>
+          <w:szCs w:val="36"/>
+          <w:highlight w:val="yellow"/>
+          <w:lang w:bidi="fa-IR"/>
+        </w:rPr>
+      </w:pPr>
+      <w:r>
+        <w:rPr>
+          <w:sz w:val="36"/>
+          <w:szCs w:val="36"/>
+          <w:highlight w:val="yellow"/>
+          <w:lang w:bidi="fa-IR"/>
+        </w:rPr>
+        <w:t xml:space="preserve"> </w:t>
+      </w:r>
+      <w:r>
+        <w:rPr>
+          <w:sz w:val="36"/>
+          <w:szCs w:val="36"/>
+          <w:highlight w:val="yellow"/>
+          <w:rtl/>
+          <w:lang w:bidi="fa-IR"/>
+        </w:rPr>
+        <w:tab/>
+      </w:r>
+      <w:r>
+        <w:rPr>
+          <w:sz w:val="36"/>
+          <w:szCs w:val="36"/>
+          <w:highlight w:val="yellow"/>
+          <w:lang w:bidi="fa-IR"/>
+        </w:rPr>
+        <w:t xml:space="preserve">   &lt;a href="{{ href }}" class="{{ class }}"&gt;{{ label }}&lt;/a&gt;</w:t>
+      </w:r>
+    </w:p>
+    <w:p>
+      <w:pPr>
+        <w:rPr>
+          <w:sz w:val="36"/>
+          <w:szCs w:val="36"/>
+          <w:rtl/>
+          <w:lang w:bidi="fa-IR"/>
+        </w:rPr>
+      </w:pPr>
+      <w:r>
+        <w:rPr>
+          <w:sz w:val="36"/>
+          <w:szCs w:val="36"/>
+          <w:highlight w:val="yellow"/>
+          <w:lang w:bidi="fa-IR"/>
+        </w:rPr>
+        <w:t>&lt;/div</w:t>
+      </w:r>
+      <w:r>
+        <w:rPr>
+          <w:sz w:val="36"/>
+          <w:szCs w:val="36"/>
+          <w:lang w:bidi="fa-IR"/>
+        </w:rPr>
+        <w:t>&gt;</w:t>
+      </w:r>
+    </w:p>
+    <w:p>
+      <w:pPr>
+        <w:bidi/>
+        <w:rPr>
+          <w:sz w:val="36"/>
+          <w:szCs w:val="36"/>
+          <w:rtl/>
+          <w:lang w:bidi="fa-IR"/>
+        </w:rPr>
+      </w:pPr>
+      <w:r>
+        <w:rPr>
+          <w:rFonts w:hint="cs"/>
+          <w:sz w:val="36"/>
+          <w:szCs w:val="36"/>
+          <w:rtl/>
+          <w:lang w:bidi="fa-IR"/>
+        </w:rPr>
+        <w:t xml:space="preserve">که برای آن </w:t>
+      </w:r>
+      <w:r>
+        <w:rPr>
+          <w:rFonts w:hint="cs"/>
+          <w:sz w:val="36"/>
+          <w:szCs w:val="36"/>
+          <w:rtl/>
+          <w:lang w:bidi="fa-IR"/>
+        </w:rPr>
+        <w:t>باید مقادیر</w:t>
+      </w:r>
+      <w:r>
+        <w:rPr>
+          <w:rFonts w:hint="cs"/>
+          <w:sz w:val="36"/>
+          <w:szCs w:val="36"/>
+          <w:rtl/>
+          <w:lang w:bidi="fa-IR"/>
+        </w:rPr>
+        <w:t xml:space="preserve"> زیر تعیین شود:</w:t>
+      </w:r>
+    </w:p>
+    <w:p>
+      <w:pPr>
+        <w:pStyle w:val="ListParagraph"/>
+        <w:numPr>
+          <w:ilvl w:val="0"/>
+          <w:numId w:val="2"/>
+        </w:numPr>
+        <w:bidi/>
+        <w:rPr>
+          <w:sz w:val="36"/>
+          <w:szCs w:val="36"/>
+          <w:lang w:bidi="fa-IR"/>
+        </w:rPr>
+      </w:pPr>
+      <w:r>
+        <w:rPr>
+          <w:sz w:val="36"/>
+          <w:szCs w:val="36"/>
+          <w:lang w:bidi="fa-IR"/>
+        </w:rPr>
+        <w:t>Href</w:t>
+      </w:r>
+      <w:r>
+        <w:rPr>
+          <w:rFonts w:hint="cs"/>
+          <w:sz w:val="36"/>
+          <w:szCs w:val="36"/>
+          <w:rtl/>
+          <w:lang w:bidi="fa-IR"/>
+        </w:rPr>
+        <w:t>: آدرسی که بعد از کلیک روی دکمه به آن قسمت میرود.</w:t>
+      </w:r>
+    </w:p>
+    <w:p>
+      <w:pPr>
+        <w:pStyle w:val="ListParagraph"/>
+        <w:numPr>
+          <w:ilvl w:val="0"/>
+          <w:numId w:val="2"/>
+        </w:numPr>
+        <w:bidi/>
+        <w:rPr>
+          <w:sz w:val="36"/>
+          <w:szCs w:val="36"/>
+          <w:lang w:bidi="fa-IR"/>
+        </w:rPr>
+      </w:pPr>
+      <w:r>
+        <w:rPr>
+          <w:sz w:val="36"/>
+          <w:szCs w:val="36"/>
+          <w:lang w:bidi="fa-IR"/>
+        </w:rPr>
+        <w:t xml:space="preserve">Class </w:t>
+      </w:r>
+      <w:r>
+        <w:rPr>
+          <w:rFonts w:hint="cs"/>
+          <w:sz w:val="36"/>
+          <w:szCs w:val="36"/>
+          <w:rtl/>
+          <w:lang w:bidi="fa-IR"/>
+        </w:rPr>
+        <w:t xml:space="preserve"> :کلاسی که برای این دکمه درنظر گرفته شده است.</w:t>
+      </w:r>
+    </w:p>
+    <w:p>
+      <w:pPr>
+        <w:pStyle w:val="ListParagraph"/>
+        <w:numPr>
+          <w:ilvl w:val="0"/>
+          <w:numId w:val="2"/>
+        </w:numPr>
+        <w:bidi/>
+        <w:rPr>
+          <w:sz w:val="36"/>
+          <w:szCs w:val="36"/>
+          <w:lang w:bidi="fa-IR"/>
+        </w:rPr>
+      </w:pPr>
+      <w:r>
+        <w:rPr>
+          <w:sz w:val="36"/>
+          <w:szCs w:val="36"/>
+          <w:lang w:bidi="fa-IR"/>
+        </w:rPr>
+        <w:t>Lable</w:t>
+      </w:r>
+      <w:r>
+        <w:rPr>
+          <w:rFonts w:hint="cs"/>
+          <w:sz w:val="36"/>
+          <w:szCs w:val="36"/>
+          <w:rtl/>
+          <w:lang w:bidi="fa-IR"/>
+        </w:rPr>
+        <w:t>: عنوان این دکمه.</w:t>
+      </w:r>
+    </w:p>
+    <w:p>
+      <w:pPr>
+        <w:bidi/>
+        <w:rPr>
+          <w:sz w:val="36"/>
+          <w:szCs w:val="36"/>
+          <w:lang w:bidi="fa-IR"/>
+        </w:rPr>
+      </w:pPr>
+    </w:p>
+    <w:p>
+      <w:pPr>
+        <w:pStyle w:val="ListParagraph"/>
+        <w:numPr>
+          <w:ilvl w:val="0"/>
+          <w:numId w:val="3"/>
+        </w:numPr>
+        <w:bidi/>
+        <w:rPr>
+          <w:b/>
+          <w:bCs/>
+          <w:i/>
+          <w:iCs/>
+          <w:sz w:val="40"/>
+          <w:szCs w:val="40"/>
+          <w:lang w:bidi="fa-IR"/>
+        </w:rPr>
+      </w:pPr>
+      <w:r>
+        <w:rPr>
+          <w:rFonts w:hint="cs"/>
+          <w:b/>
+          <w:bCs/>
+          <w:i/>
+          <w:iCs/>
+          <w:sz w:val="40"/>
+          <w:szCs w:val="40"/>
+          <w:rtl/>
+          <w:lang w:bidi="fa-IR"/>
+        </w:rPr>
+        <w:t xml:space="preserve">نحوه استفاده از پارشیال </w:t>
+      </w:r>
+      <w:r>
+        <w:rPr>
+          <w:b/>
+          <w:bCs/>
+          <w:i/>
+          <w:iCs/>
+          <w:sz w:val="40"/>
+          <w:szCs w:val="40"/>
+          <w:lang w:bidi="fa-IR"/>
+        </w:rPr>
+        <w:t>button</w:t>
+      </w:r>
+      <w:r>
+        <w:rPr>
+          <w:rFonts w:hint="cs"/>
+          <w:b/>
+          <w:bCs/>
+          <w:i/>
+          <w:iCs/>
+          <w:sz w:val="40"/>
+          <w:szCs w:val="40"/>
+          <w:rtl/>
+          <w:lang w:bidi="fa-IR"/>
+        </w:rPr>
+        <w:t xml:space="preserve"> :</w:t>
+      </w:r>
+    </w:p>
+    <w:p>
+      <w:pPr>
+        <w:rPr>
+          <w:sz w:val="36"/>
+          <w:szCs w:val="36"/>
+          <w:lang w:bidi="fa-IR"/>
+        </w:rPr>
+      </w:pPr>
+      <w:r>
+        <w:rPr>
+          <w:sz w:val="36"/>
+          <w:szCs w:val="36"/>
+          <w:lang w:bidi="fa-IR"/>
+        </w:rPr>
+        <w:t>{{ partial('components/button/b</w:t>
+      </w:r>
+      <w:r>
+        <w:rPr>
+          <w:sz w:val="36"/>
+          <w:szCs w:val="36"/>
+          <w:lang w:bidi="fa-IR"/>
+        </w:rPr>
+        <w:t>utton', [</w:t>
+      </w:r>
+      <w:r>
+        <w:rPr>
+          <w:color w:val="FF0000"/>
+          <w:sz w:val="36"/>
+          <w:szCs w:val="36"/>
+          <w:lang w:bidi="fa-IR"/>
+        </w:rPr>
+        <w:t xml:space="preserve">'class' </w:t>
+      </w:r>
+      <w:r>
+        <w:rPr>
+          <w:sz w:val="36"/>
+          <w:szCs w:val="36"/>
+          <w:lang w:bidi="fa-IR"/>
+        </w:rPr>
+        <w:t>: 'navbar-1row, ‘</w:t>
+      </w:r>
+      <w:r>
+        <w:rPr>
+          <w:color w:val="FF0000"/>
+          <w:sz w:val="36"/>
+          <w:szCs w:val="36"/>
+          <w:lang w:bidi="fa-IR"/>
+        </w:rPr>
+        <w:t xml:space="preserve">lable’ </w:t>
+      </w:r>
+      <w:r>
+        <w:rPr>
+          <w:sz w:val="36"/>
+          <w:szCs w:val="36"/>
+          <w:lang w:bidi="fa-IR"/>
+        </w:rPr>
+        <w:t>: ‘about us’ , ‘</w:t>
+      </w:r>
+      <w:r>
+        <w:rPr>
+          <w:color w:val="FF0000"/>
+          <w:sz w:val="36"/>
+          <w:szCs w:val="36"/>
+          <w:lang w:bidi="fa-IR"/>
+        </w:rPr>
+        <w:t xml:space="preserve">href’ </w:t>
+      </w:r>
+      <w:r>
+        <w:rPr>
+          <w:sz w:val="36"/>
+          <w:szCs w:val="36"/>
+          <w:lang w:bidi="fa-IR"/>
+        </w:rPr>
+        <w:t>: ‘#’]) }}</w:t>
+      </w:r>
+    </w:p>
+    <w:p>
+      <w:pPr>
+        <w:rPr>
+          <w:sz w:val="36"/>
+          <w:szCs w:val="36"/>
+          <w:rtl/>
+          <w:lang w:bidi="fa-IR"/>
+        </w:rPr>
+      </w:pPr>
+    </w:p>
+    <w:p>
+      <w:pPr>
+        <w:pStyle w:val="ListParagraph"/>
+        <w:numPr>
+          <w:ilvl w:val="0"/>
+          <w:numId w:val="3"/>
+        </w:numPr>
+        <w:bidi/>
+        <w:rPr>
+          <w:b/>
+          <w:bCs/>
+          <w:i/>
+          <w:iCs/>
+          <w:sz w:val="40"/>
+          <w:szCs w:val="40"/>
+          <w:lang w:bidi="fa-IR"/>
+        </w:rPr>
+      </w:pPr>
+      <w:r>
+        <w:rPr>
+          <w:rFonts w:hint="cs"/>
+          <w:b/>
+          <w:bCs/>
+          <w:i/>
+          <w:iCs/>
+          <w:sz w:val="40"/>
+          <w:szCs w:val="40"/>
+          <w:rtl/>
+          <w:lang w:bidi="fa-IR"/>
+        </w:rPr>
+        <w:t xml:space="preserve">انواع </w:t>
+      </w:r>
+      <w:r>
+        <w:rPr>
+          <w:b/>
+          <w:bCs/>
+          <w:i/>
+          <w:iCs/>
+          <w:sz w:val="40"/>
+          <w:szCs w:val="40"/>
+          <w:lang w:bidi="fa-IR"/>
+        </w:rPr>
+        <w:t>button</w:t>
+      </w:r>
+    </w:p>
+    <w:p>
+      <w:pPr>
+        <w:bidi/>
+        <w:rPr>
+          <w:sz w:val="36"/>
+          <w:szCs w:val="36"/>
+          <w:rtl/>
+          <w:lang w:bidi="fa-IR"/>
+        </w:rPr>
+      </w:pPr>
+      <w:r>
+        <w:rPr>
+          <w:rFonts w:hint="cs"/>
+          <w:sz w:val="36"/>
+          <w:szCs w:val="36"/>
+          <w:rtl/>
+          <w:lang w:bidi="fa-IR"/>
+        </w:rPr>
+        <w:t>با تعیین کلاس های محتلف برای هر دکمه میتوان از ویژگی های ظاهری متفاوتی استفاده کرد.</w:t>
+      </w:r>
+    </w:p>
+    <w:p>
+      <w:pPr>
+        <w:pStyle w:val="ListParagraph"/>
+        <w:numPr>
+          <w:ilvl w:val="0"/>
+          <w:numId w:val="5"/>
+        </w:numPr>
+        <w:bidi/>
+        <w:rPr>
+          <w:sz w:val="36"/>
+          <w:szCs w:val="36"/>
+          <w:lang w:bidi="fa-IR"/>
+        </w:rPr>
+      </w:pPr>
+      <w:r>
+        <w:rPr>
+          <w:sz w:val="36"/>
+          <w:szCs w:val="36"/>
+          <w:lang w:bidi="fa-IR"/>
+        </w:rPr>
+        <w:t>class="btn btn</w:t>
+      </w:r>
+      <w:r>
+        <w:rPr>
+          <w:sz w:val="36"/>
+          <w:szCs w:val="36"/>
+          <w:lang w:bidi="fa-IR"/>
+        </w:rPr>
+        <w:t>—</w:t>
+      </w:r>
+      <w:r>
+        <w:rPr>
+          <w:sz w:val="36"/>
+          <w:szCs w:val="36"/>
+          <w:lang w:bidi="fa-IR"/>
+        </w:rPr>
+        <w:t>primary</w:t>
+      </w:r>
+    </w:p>
+    <w:p>
+      <w:pPr>
+        <w:bidi/>
+        <w:jc w:val="center"/>
+        <w:rPr>
+          <w:sz w:val="36"/>
+          <w:szCs w:val="36"/>
+          <w:lang w:bidi="fa-IR"/>
+        </w:rPr>
+      </w:pPr>
+      <w:r>
+        <w:rPr>
+          <w:rFonts w:hint="cs"/>
+          <w:noProof/>
+          <w:sz w:val="36"/>
+          <w:szCs w:val="36"/>
+          <w:rtl/>
+        </w:rPr>
+        <w:drawing>
+          <wp:inline distT="0" distB="0" distL="0" distR="0">
+            <wp:extent cx="1558454" cy="818984"/>
+            <wp:effectExtent l="0" t="0" r="3810" b="635"/>
+            <wp:docPr id="1" name="Picture 1"/>
+            <wp:cNvGraphicFramePr>
+              <a:graphicFrameLocks xmlns:a="http://schemas.openxmlformats.org/drawingml/2006/main" noChangeAspect="1"/>
+            </wp:cNvGraphicFramePr>
+            <a:graphic xmlns:a="http://schemas.openxmlformats.org/drawingml/2006/main">
+              <a:graphicData uri="http://schemas.openxmlformats.org/drawingml/2006/picture">
+                <pic:pic xmlns:pic="http://schemas.openxmlformats.org/drawingml/2006/picture">
+                  <pic:nvPicPr>
+                    <pic:cNvPr id="1" name="1.PNG"/>
+                    <pic:cNvPicPr/>
+                  </pic:nvPicPr>
+                  <pic:blipFill>
+                    <a:blip r:embed="rId5">
+                      <a:extLst>
+                        <a:ext uri="{28A0092B-C50C-407E-A947-70E740481C1C}">
+                          <a14:useLocalDpi xmlns:a14="http://schemas.microsoft.com/office/drawing/2010/main" val="0"/>
+                        </a:ext>
+                      </a:extLst>
+                    </a:blip>
+                    <a:stretch>
+                      <a:fillRect/>
+                    </a:stretch>
+                  </pic:blipFill>
+                  <pic:spPr>
+                    <a:xfrm>
+                      <a:off x="0" y="0"/>
+                      <a:ext cx="1584122" cy="832473"/>
+                    </a:xfrm>
+                    <a:prstGeom prst="rect">
+                      <a:avLst/>
+                    </a:prstGeom>
+                  </pic:spPr>
+                </pic:pic>
+              </a:graphicData>
+            </a:graphic>
+          </wp:inline>
+        </w:drawing>
+      </w:r>
+    </w:p>
+    <w:p>
+      <w:pPr>
+        <w:pStyle w:val="ListParagraph"/>
+        <w:numPr>
+          <w:ilvl w:val="0"/>
+          <w:numId w:val="5"/>
+        </w:numPr>
+        <w:bidi/>
+        <w:rPr>
+          <w:sz w:val="36"/>
+          <w:szCs w:val="36"/>
+          <w:lang w:bidi="fa-IR"/>
+        </w:rPr>
+      </w:pPr>
+      <w:r>
+        <w:rPr>
+          <w:sz w:val="36"/>
+          <w:szCs w:val="36"/>
+          <w:lang w:bidi="fa-IR"/>
+        </w:rPr>
+        <w:t>class="btn-text btn</w:t>
+      </w:r>
+      <w:r>
+        <w:rPr>
+          <w:sz w:val="36"/>
+          <w:szCs w:val="36"/>
+          <w:lang w:bidi="fa-IR"/>
+        </w:rPr>
+        <w:t>—</w:t>
+      </w:r>
+      <w:r>
+        <w:rPr>
+          <w:sz w:val="36"/>
+          <w:szCs w:val="36"/>
+          <w:lang w:bidi="fa-IR"/>
+        </w:rPr>
+        <w:t>primary</w:t>
+      </w:r>
+    </w:p>
+    <w:p>
+      <w:pPr>
+        <w:bidi/>
+        <w:jc w:val="center"/>
+        <w:rPr>
+          <w:sz w:val="36"/>
+          <w:szCs w:val="36"/>
+          <w:rtl/>
+          <w:lang w:bidi="fa-IR"/>
+        </w:rPr>
+      </w:pPr>
+      <w:r>
+        <w:rPr>
+          <w:rFonts w:hint="cs"/>
+          <w:noProof/>
+          <w:sz w:val="36"/>
+          <w:szCs w:val="36"/>
+        </w:rPr>
+        <w:lastRenderedPageBreak/>
+        <w:drawing>
+          <wp:inline distT="0" distB="0" distL="0" distR="0">
+            <wp:extent cx="1910699" cy="858741"/>
+            <wp:effectExtent l="0" t="0" r="0" b="0"/>
+            <wp:docPr id="2" name="Picture 2"/>
+            <wp:cNvGraphicFramePr>
+              <a:graphicFrameLocks xmlns:a="http://schemas.openxmlformats.org/drawingml/2006/main" noChangeAspect="1"/>
+            </wp:cNvGraphicFramePr>
+            <a:graphic xmlns:a="http://schemas.openxmlformats.org/drawingml/2006/main">
+              <a:graphicData uri="http://schemas.openxmlformats.org/drawingml/2006/picture">
+                <pic:pic xmlns:pic="http://schemas.openxmlformats.org/drawingml/2006/picture">
+                  <pic:nvPicPr>
+                    <pic:cNvPr id="2" name="2.PNG"/>
+                    <pic:cNvPicPr/>
+                  </pic:nvPicPr>
+                  <pic:blipFill>
+                    <a:blip r:embed="rId6">
+                      <a:extLst>
+                        <a:ext uri="{28A0092B-C50C-407E-A947-70E740481C1C}">
+                          <a14:useLocalDpi xmlns:a14="http://schemas.microsoft.com/office/drawing/2010/main" val="0"/>
+                        </a:ext>
+                      </a:extLst>
+                    </a:blip>
+                    <a:stretch>
+                      <a:fillRect/>
+                    </a:stretch>
+                  </pic:blipFill>
+                  <pic:spPr>
+                    <a:xfrm>
+                      <a:off x="0" y="0"/>
+                      <a:ext cx="1942224" cy="872910"/>
+                    </a:xfrm>
+                    <a:prstGeom prst="rect">
+                      <a:avLst/>
+                    </a:prstGeom>
+                  </pic:spPr>
+                </pic:pic>
+              </a:graphicData>
+            </a:graphic>
+          </wp:inline>
+        </w:drawing>
+      </w:r>
+    </w:p>
+    <w:p>
+      <w:pPr>
+        <w:pStyle w:val="ListParagraph"/>
+        <w:numPr>
+          <w:ilvl w:val="0"/>
+          <w:numId w:val="5"/>
+        </w:numPr>
+        <w:bidi/>
+        <w:rPr>
+          <w:sz w:val="36"/>
+          <w:szCs w:val="36"/>
+          <w:lang w:bidi="fa-IR"/>
+        </w:rPr>
+      </w:pPr>
+      <w:r>
+        <w:rPr>
+          <w:sz w:val="36"/>
+          <w:szCs w:val="36"/>
+          <w:lang w:bidi="fa-IR"/>
+        </w:rPr>
+        <w:t>class="btn-simple btn</w:t>
+      </w:r>
+      <w:r>
+        <w:rPr>
+          <w:sz w:val="36"/>
+          <w:szCs w:val="36"/>
+          <w:lang w:bidi="fa-IR"/>
+        </w:rPr>
+        <w:t>—</w:t>
+      </w:r>
+      <w:r>
+        <w:rPr>
+          <w:sz w:val="36"/>
+          <w:szCs w:val="36"/>
+          <w:lang w:bidi="fa-IR"/>
+        </w:rPr>
+        <w:t>primary</w:t>
+      </w:r>
+    </w:p>
+    <w:p>
+      <w:pPr>
+        <w:bidi/>
+        <w:jc w:val="center"/>
+        <w:rPr>
+          <w:sz w:val="36"/>
+          <w:szCs w:val="36"/>
+          <w:rtl/>
+          <w:lang w:bidi="fa-IR"/>
+        </w:rPr>
+      </w:pPr>
+      <w:r>
+        <w:rPr>
+          <w:rFonts w:hint="cs"/>
+          <w:noProof/>
+          <w:sz w:val="36"/>
+          <w:szCs w:val="36"/>
+        </w:rPr>
+        <w:drawing>
+          <wp:inline distT="0" distB="0" distL="0" distR="0">
+            <wp:extent cx="2466410" cy="842838"/>
+            <wp:effectExtent l="0" t="0" r="0" b="0"/>
+            <wp:docPr id="3" name="Picture 3"/>
+            <wp:cNvGraphicFramePr>
+              <a:graphicFrameLocks xmlns:a="http://schemas.openxmlformats.org/drawingml/2006/main" noChangeAspect="1"/>
+            </wp:cNvGraphicFramePr>
+            <a:graphic xmlns:a="http://schemas.openxmlformats.org/drawingml/2006/main">
+              <a:graphicData uri="http://schemas.openxmlformats.org/drawingml/2006/picture">
+                <pic:pic xmlns:pic="http://schemas.openxmlformats.org/drawingml/2006/picture">
+                  <pic:nvPicPr>
+                    <pic:cNvPr id="3" name="3.PNG"/>
+                    <pic:cNvPicPr/>
+                  </pic:nvPicPr>
+                  <pic:blipFill>
+                    <a:blip r:embed="rId7">
+                      <a:extLst>
+                        <a:ext uri="{28A0092B-C50C-407E-A947-70E740481C1C}">
+                          <a14:useLocalDpi xmlns:a14="http://schemas.microsoft.com/office/drawing/2010/main" val="0"/>
+                        </a:ext>
+                      </a:extLst>
+                    </a:blip>
+                    <a:stretch>
+                      <a:fillRect/>
+                    </a:stretch>
+                  </pic:blipFill>
+                  <pic:spPr>
+                    <a:xfrm>
+                      <a:off x="0" y="0"/>
+                      <a:ext cx="2505365" cy="856150"/>
+                    </a:xfrm>
+                    <a:prstGeom prst="rect">
+                      <a:avLst/>
+                    </a:prstGeom>
+                  </pic:spPr>
+                </pic:pic>
+              </a:graphicData>
+            </a:graphic>
+          </wp:inline>
+        </w:drawing>
+      </w:r>
+    </w:p>
+    <w:p>
+      <w:pPr>
+        <w:pStyle w:val="ListParagraph"/>
+        <w:numPr>
+          <w:ilvl w:val="0"/>
+          <w:numId w:val="5"/>
+        </w:numPr>
+        <w:bidi/>
+        <w:rPr>
+          <w:sz w:val="36"/>
+          <w:szCs w:val="36"/>
+          <w:lang w:bidi="fa-IR"/>
+        </w:rPr>
+      </w:pPr>
+      <w:r>
+        <w:rPr>
+          <w:sz w:val="36"/>
+          <w:szCs w:val="36"/>
+          <w:lang w:bidi="fa-IR"/>
+        </w:rPr>
+        <w:t>class="btn-nohover btn</w:t>
+      </w:r>
+      <w:r>
+        <w:rPr>
+          <w:sz w:val="36"/>
+          <w:szCs w:val="36"/>
+          <w:lang w:bidi="fa-IR"/>
+        </w:rPr>
+        <w:t>—</w:t>
+      </w:r>
+      <w:r>
+        <w:rPr>
+          <w:sz w:val="36"/>
+          <w:szCs w:val="36"/>
+          <w:lang w:bidi="fa-IR"/>
+        </w:rPr>
+        <w:t>primary</w:t>
+      </w:r>
+    </w:p>
+    <w:p>
+      <w:pPr>
+        <w:bidi/>
+        <w:jc w:val="center"/>
+        <w:rPr>
+          <w:sz w:val="36"/>
+          <w:szCs w:val="36"/>
+          <w:rtl/>
+          <w:lang w:bidi="fa-IR"/>
+        </w:rPr>
+      </w:pPr>
+      <w:r>
+        <w:rPr>
+          <w:rFonts w:hint="cs"/>
+          <w:noProof/>
+          <w:sz w:val="36"/>
+          <w:szCs w:val="36"/>
+        </w:rPr>
+        <w:drawing>
+          <wp:inline distT="0" distB="0" distL="0" distR="0">
+            <wp:extent cx="2333755" cy="667910"/>
+            <wp:effectExtent l="0" t="0" r="0" b="0"/>
+            <wp:docPr id="4" name="Picture 4"/>
+            <wp:cNvGraphicFramePr>
+              <a:graphicFrameLocks xmlns:a="http://schemas.openxmlformats.org/drawingml/2006/main" noChangeAspect="1"/>
+            </wp:cNvGraphicFramePr>
+            <a:graphic xmlns:a="http://schemas.openxmlformats.org/drawingml/2006/main">
+              <a:graphicData uri="http://schemas.openxmlformats.org/drawingml/2006/picture">
+                <pic:pic xmlns:pic="http://schemas.openxmlformats.org/drawingml/2006/picture">
+                  <pic:nvPicPr>
+                    <pic:cNvPr id="4" name="4.PNG"/>
+                    <pic:cNvPicPr/>
+                  </pic:nvPicPr>
+                  <pic:blipFill>
+                    <a:blip r:embed="rId8">
+                      <a:extLst>
+                        <a:ext uri="{28A0092B-C50C-407E-A947-70E740481C1C}">
+                          <a14:useLocalDpi xmlns:a14="http://schemas.microsoft.com/office/drawing/2010/main" val="0"/>
+                        </a:ext>
+                      </a:extLst>
+                    </a:blip>
+                    <a:stretch>
+                      <a:fillRect/>
+                    </a:stretch>
+                  </pic:blipFill>
+                  <pic:spPr>
+                    <a:xfrm>
+                      <a:off x="0" y="0"/>
+                      <a:ext cx="2347987" cy="671983"/>
+                    </a:xfrm>
+                    <a:prstGeom prst="rect">
+                      <a:avLst/>
+                    </a:prstGeom>
+                  </pic:spPr>
+                </pic:pic>
+              </a:graphicData>
+            </a:graphic>
+          </wp:inline>
+        </w:drawing>
+      </w:r>
+    </w:p>
+    <w:p>
+      <w:pPr>
+        <w:pStyle w:val="ListParagraph"/>
+        <w:numPr>
+          <w:ilvl w:val="0"/>
+          <w:numId w:val="5"/>
+        </w:numPr>
+        <w:bidi/>
+        <w:rPr>
+          <w:sz w:val="36"/>
+          <w:szCs w:val="36"/>
+          <w:lang w:bidi="fa-IR"/>
+        </w:rPr>
+      </w:pPr>
+      <w:r>
+        <w:rPr>
+          <w:sz w:val="36"/>
+          <w:szCs w:val="36"/>
+          <w:lang w:bidi="fa-IR"/>
+        </w:rPr>
+        <w:t>class="btn-withicon btn</w:t>
+      </w:r>
+      <w:r>
+        <w:rPr>
+          <w:sz w:val="36"/>
+          <w:szCs w:val="36"/>
+          <w:lang w:bidi="fa-IR"/>
+        </w:rPr>
+        <w:t>—</w:t>
+      </w:r>
+      <w:r>
+        <w:rPr>
+          <w:sz w:val="36"/>
+          <w:szCs w:val="36"/>
+          <w:lang w:bidi="fa-IR"/>
+        </w:rPr>
+        <w:t>primary</w:t>
+      </w:r>
+    </w:p>
+    <w:p>
+      <w:pPr>
+        <w:bidi/>
+        <w:jc w:val="center"/>
+        <w:rPr>
+          <w:sz w:val="36"/>
+          <w:szCs w:val="36"/>
+          <w:lang w:bidi="fa-IR"/>
+        </w:rPr>
+      </w:pPr>
+      <w:r>
+        <w:rPr>
+          <w:rFonts w:hint="cs"/>
+          <w:noProof/>
+          <w:sz w:val="36"/>
+          <w:szCs w:val="36"/>
+        </w:rPr>
+        <w:drawing>
+          <wp:inline distT="0" distB="0" distL="0" distR="0">
+            <wp:extent cx="2165461" cy="850944"/>
+            <wp:effectExtent l="0" t="0" r="6350" b="6350"/>
+            <wp:docPr id="5" name="Picture 5"/>
+            <wp:cNvGraphicFramePr>
+              <a:graphicFrameLocks xmlns:a="http://schemas.openxmlformats.org/drawingml/2006/main" noChangeAspect="1"/>
+            </wp:cNvGraphicFramePr>
+            <a:graphic xmlns:a="http://schemas.openxmlformats.org/drawingml/2006/main">
+              <a:graphicData uri="http://schemas.openxmlformats.org/drawingml/2006/picture">
+                <pic:pic xmlns:pic="http://schemas.openxmlformats.org/drawingml/2006/picture">
+                  <pic:nvPicPr>
+                    <pic:cNvPr id="5" name="5.PNG"/>
+                    <pic:cNvPicPr/>
+                  </pic:nvPicPr>
+                  <pic:blipFill>
+                    <a:blip r:embed="rId9">
+                      <a:extLst>
+                        <a:ext uri="{28A0092B-C50C-407E-A947-70E740481C1C}">
+                          <a14:useLocalDpi xmlns:a14="http://schemas.microsoft.com/office/drawing/2010/main" val="0"/>
+                        </a:ext>
+                      </a:extLst>
+                    </a:blip>
+                    <a:stretch>
+                      <a:fillRect/>
+                    </a:stretch>
+                  </pic:blipFill>
+                  <pic:spPr>
+                    <a:xfrm>
+                      <a:off x="0" y="0"/>
+                      <a:ext cx="2165461" cy="850944"/>
+                    </a:xfrm>
+                    <a:prstGeom prst="rect">
+                      <a:avLst/>
+                    </a:prstGeom>
+                  </pic:spPr>
+                </pic:pic>
+              </a:graphicData>
+            </a:graphic>
+          </wp:inline>
+        </w:drawing>
+      </w:r>
     </w:p>
     <w:sectPr>
       <w:pgSz w:w="12240" w:h="15840"/>
@@ -78,6 +1027,563 @@
     </w:sectPr>
   </w:body>
 </w:document>
+</file>
+
+<file path=word/numbering.xml><?xml version="1.0" encoding="utf-8"?>
+<w:numbering xmlns:wpc="http://schemas.microsoft.com/office/word/2010/wordprocessingCanvas" xmlns:mc="http://schemas.openxmlformats.org/markup-compatibility/2006" xmlns:o="urn:schemas-microsoft-com:office:office" xmlns:r="http://schemas.openxmlformats.org/officeDocument/2006/relationships" xmlns:m="http://schemas.openxmlformats.org/officeDocument/2006/math" xmlns:v="urn:schemas-microsoft-com:vml" xmlns:wp14="http://schemas.microsoft.com/office/word/2010/wordprocessingDrawing" xmlns:wp="http://schemas.openxmlformats.org/drawingml/2006/wordprocessingDrawing" xmlns:w10="urn:schemas-microsoft-com:office:word" xmlns:w="http://schemas.openxmlformats.org/wordprocessingml/2006/main" xmlns:w14="http://schemas.microsoft.com/office/word/2010/wordml" xmlns:w15="http://schemas.microsoft.com/office/word/2012/wordml" xmlns:wpg="http://schemas.microsoft.com/office/word/2010/wordprocessingGroup" xmlns:wpi="http://schemas.microsoft.com/office/word/2010/wordprocessingInk" xmlns:wne="http://schemas.microsoft.com/office/word/2006/wordml" xmlns:wps="http://schemas.microsoft.com/office/word/2010/wordprocessingShape" mc:Ignorable="w14 w15 wp14">
+  <w:abstractNum w:abstractNumId="0">
+    <w:nsid w:val="02162263"/>
+    <w:multiLevelType w:val="hybridMultilevel"/>
+    <w:tmpl w:val="36E0B252"/>
+    <w:lvl w:ilvl="0" w:tplc="643CD522">
+      <w:numFmt w:val="bullet"/>
+      <w:lvlText w:val="-"/>
+      <w:lvlJc w:val="left"/>
+      <w:pPr>
+        <w:ind w:left="720" w:hanging="360"/>
+      </w:pPr>
+      <w:rPr>
+        <w:rFonts w:ascii="Calibri" w:eastAsiaTheme="minorHAnsi" w:hAnsi="Calibri" w:cs="Calibri" w:hint="default"/>
+      </w:rPr>
+    </w:lvl>
+    <w:lvl w:ilvl="1" w:tplc="04090003" w:tentative="1">
+      <w:start w:val="1"/>
+      <w:numFmt w:val="bullet"/>
+      <w:lvlText w:val="o"/>
+      <w:lvlJc w:val="left"/>
+      <w:pPr>
+        <w:ind w:left="1440" w:hanging="360"/>
+      </w:pPr>
+      <w:rPr>
+        <w:rFonts w:ascii="Courier New" w:hAnsi="Courier New" w:cs="Courier New" w:hint="default"/>
+      </w:rPr>
+    </w:lvl>
+    <w:lvl w:ilvl="2" w:tplc="04090005" w:tentative="1">
+      <w:start w:val="1"/>
+      <w:numFmt w:val="bullet"/>
+      <w:lvlText w:val=""/>
+      <w:lvlJc w:val="left"/>
+      <w:pPr>
+        <w:ind w:left="2160" w:hanging="360"/>
+      </w:pPr>
+      <w:rPr>
+        <w:rFonts w:ascii="Wingdings" w:hAnsi="Wingdings" w:hint="default"/>
+      </w:rPr>
+    </w:lvl>
+    <w:lvl w:ilvl="3" w:tplc="04090001" w:tentative="1">
+      <w:start w:val="1"/>
+      <w:numFmt w:val="bullet"/>
+      <w:lvlText w:val=""/>
+      <w:lvlJc w:val="left"/>
+      <w:pPr>
+        <w:ind w:left="2880" w:hanging="360"/>
+      </w:pPr>
+      <w:rPr>
+        <w:rFonts w:ascii="Symbol" w:hAnsi="Symbol" w:hint="default"/>
+      </w:rPr>
+    </w:lvl>
+    <w:lvl w:ilvl="4" w:tplc="04090003" w:tentative="1">
+      <w:start w:val="1"/>
+      <w:numFmt w:val="bullet"/>
+      <w:lvlText w:val="o"/>
+      <w:lvlJc w:val="left"/>
+      <w:pPr>
+        <w:ind w:left="3600" w:hanging="360"/>
+      </w:pPr>
+      <w:rPr>
+        <w:rFonts w:ascii="Courier New" w:hAnsi="Courier New" w:cs="Courier New" w:hint="default"/>
+      </w:rPr>
+    </w:lvl>
+    <w:lvl w:ilvl="5" w:tplc="04090005" w:tentative="1">
+      <w:start w:val="1"/>
+      <w:numFmt w:val="bullet"/>
+      <w:lvlText w:val=""/>
+      <w:lvlJc w:val="left"/>
+      <w:pPr>
+        <w:ind w:left="4320" w:hanging="360"/>
+      </w:pPr>
+      <w:rPr>
+        <w:rFonts w:ascii="Wingdings" w:hAnsi="Wingdings" w:hint="default"/>
+      </w:rPr>
+    </w:lvl>
+    <w:lvl w:ilvl="6" w:tplc="04090001" w:tentative="1">
+      <w:start w:val="1"/>
+      <w:numFmt w:val="bullet"/>
+      <w:lvlText w:val=""/>
+      <w:lvlJc w:val="left"/>
+      <w:pPr>
+        <w:ind w:left="5040" w:hanging="360"/>
+      </w:pPr>
+      <w:rPr>
+        <w:rFonts w:ascii="Symbol" w:hAnsi="Symbol" w:hint="default"/>
+      </w:rPr>
+    </w:lvl>
+    <w:lvl w:ilvl="7" w:tplc="04090003" w:tentative="1">
+      <w:start w:val="1"/>
+      <w:numFmt w:val="bullet"/>
+      <w:lvlText w:val="o"/>
+      <w:lvlJc w:val="left"/>
+      <w:pPr>
+        <w:ind w:left="5760" w:hanging="360"/>
+      </w:pPr>
+      <w:rPr>
+        <w:rFonts w:ascii="Courier New" w:hAnsi="Courier New" w:cs="Courier New" w:hint="default"/>
+      </w:rPr>
+    </w:lvl>
+    <w:lvl w:ilvl="8" w:tplc="04090005" w:tentative="1">
+      <w:start w:val="1"/>
+      <w:numFmt w:val="bullet"/>
+      <w:lvlText w:val=""/>
+      <w:lvlJc w:val="left"/>
+      <w:pPr>
+        <w:ind w:left="6480" w:hanging="360"/>
+      </w:pPr>
+      <w:rPr>
+        <w:rFonts w:ascii="Wingdings" w:hAnsi="Wingdings" w:hint="default"/>
+      </w:rPr>
+    </w:lvl>
+  </w:abstractNum>
+  <w:abstractNum w:abstractNumId="1">
+    <w:nsid w:val="035E6E14"/>
+    <w:multiLevelType w:val="hybridMultilevel"/>
+    <w:tmpl w:val="5C42EC8E"/>
+    <w:lvl w:ilvl="0" w:tplc="E1FADD6E">
+      <w:numFmt w:val="bullet"/>
+      <w:lvlText w:val="-"/>
+      <w:lvlJc w:val="left"/>
+      <w:pPr>
+        <w:ind w:left="720" w:hanging="360"/>
+      </w:pPr>
+      <w:rPr>
+        <w:rFonts w:ascii="Calibri" w:eastAsiaTheme="minorHAnsi" w:hAnsi="Calibri" w:cs="Calibri" w:hint="default"/>
+      </w:rPr>
+    </w:lvl>
+    <w:lvl w:ilvl="1" w:tplc="04090003" w:tentative="1">
+      <w:start w:val="1"/>
+      <w:numFmt w:val="bullet"/>
+      <w:lvlText w:val="o"/>
+      <w:lvlJc w:val="left"/>
+      <w:pPr>
+        <w:ind w:left="1440" w:hanging="360"/>
+      </w:pPr>
+      <w:rPr>
+        <w:rFonts w:ascii="Courier New" w:hAnsi="Courier New" w:cs="Courier New" w:hint="default"/>
+      </w:rPr>
+    </w:lvl>
+    <w:lvl w:ilvl="2" w:tplc="04090005" w:tentative="1">
+      <w:start w:val="1"/>
+      <w:numFmt w:val="bullet"/>
+      <w:lvlText w:val=""/>
+      <w:lvlJc w:val="left"/>
+      <w:pPr>
+        <w:ind w:left="2160" w:hanging="360"/>
+      </w:pPr>
+      <w:rPr>
+        <w:rFonts w:ascii="Wingdings" w:hAnsi="Wingdings" w:hint="default"/>
+      </w:rPr>
+    </w:lvl>
+    <w:lvl w:ilvl="3" w:tplc="04090001" w:tentative="1">
+      <w:start w:val="1"/>
+      <w:numFmt w:val="bullet"/>
+      <w:lvlText w:val=""/>
+      <w:lvlJc w:val="left"/>
+      <w:pPr>
+        <w:ind w:left="2880" w:hanging="360"/>
+      </w:pPr>
+      <w:rPr>
+        <w:rFonts w:ascii="Symbol" w:hAnsi="Symbol" w:hint="default"/>
+      </w:rPr>
+    </w:lvl>
+    <w:lvl w:ilvl="4" w:tplc="04090003" w:tentative="1">
+      <w:start w:val="1"/>
+      <w:numFmt w:val="bullet"/>
+      <w:lvlText w:val="o"/>
+      <w:lvlJc w:val="left"/>
+      <w:pPr>
+        <w:ind w:left="3600" w:hanging="360"/>
+      </w:pPr>
+      <w:rPr>
+        <w:rFonts w:ascii="Courier New" w:hAnsi="Courier New" w:cs="Courier New" w:hint="default"/>
+      </w:rPr>
+    </w:lvl>
+    <w:lvl w:ilvl="5" w:tplc="04090005" w:tentative="1">
+      <w:start w:val="1"/>
+      <w:numFmt w:val="bullet"/>
+      <w:lvlText w:val=""/>
+      <w:lvlJc w:val="left"/>
+      <w:pPr>
+        <w:ind w:left="4320" w:hanging="360"/>
+      </w:pPr>
+      <w:rPr>
+        <w:rFonts w:ascii="Wingdings" w:hAnsi="Wingdings" w:hint="default"/>
+      </w:rPr>
+    </w:lvl>
+    <w:lvl w:ilvl="6" w:tplc="04090001" w:tentative="1">
+      <w:start w:val="1"/>
+      <w:numFmt w:val="bullet"/>
+      <w:lvlText w:val=""/>
+      <w:lvlJc w:val="left"/>
+      <w:pPr>
+        <w:ind w:left="5040" w:hanging="360"/>
+      </w:pPr>
+      <w:rPr>
+        <w:rFonts w:ascii="Symbol" w:hAnsi="Symbol" w:hint="default"/>
+      </w:rPr>
+    </w:lvl>
+    <w:lvl w:ilvl="7" w:tplc="04090003" w:tentative="1">
+      <w:start w:val="1"/>
+      <w:numFmt w:val="bullet"/>
+      <w:lvlText w:val="o"/>
+      <w:lvlJc w:val="left"/>
+      <w:pPr>
+        <w:ind w:left="5760" w:hanging="360"/>
+      </w:pPr>
+      <w:rPr>
+        <w:rFonts w:ascii="Courier New" w:hAnsi="Courier New" w:cs="Courier New" w:hint="default"/>
+      </w:rPr>
+    </w:lvl>
+    <w:lvl w:ilvl="8" w:tplc="04090005" w:tentative="1">
+      <w:start w:val="1"/>
+      <w:numFmt w:val="bullet"/>
+      <w:lvlText w:val=""/>
+      <w:lvlJc w:val="left"/>
+      <w:pPr>
+        <w:ind w:left="6480" w:hanging="360"/>
+      </w:pPr>
+      <w:rPr>
+        <w:rFonts w:ascii="Wingdings" w:hAnsi="Wingdings" w:hint="default"/>
+      </w:rPr>
+    </w:lvl>
+  </w:abstractNum>
+  <w:abstractNum w:abstractNumId="2">
+    <w:nsid w:val="359671C8"/>
+    <w:multiLevelType w:val="hybridMultilevel"/>
+    <w:tmpl w:val="0592F474"/>
+    <w:lvl w:ilvl="0" w:tplc="1E003DE0">
+      <w:numFmt w:val="bullet"/>
+      <w:lvlText w:val=""/>
+      <w:lvlJc w:val="left"/>
+      <w:pPr>
+        <w:ind w:left="720" w:hanging="360"/>
+      </w:pPr>
+      <w:rPr>
+        <w:rFonts w:ascii="Symbol" w:eastAsiaTheme="minorHAnsi" w:hAnsi="Symbol" w:cstheme="minorBidi" w:hint="default"/>
+      </w:rPr>
+    </w:lvl>
+    <w:lvl w:ilvl="1" w:tplc="04090003" w:tentative="1">
+      <w:start w:val="1"/>
+      <w:numFmt w:val="bullet"/>
+      <w:lvlText w:val="o"/>
+      <w:lvlJc w:val="left"/>
+      <w:pPr>
+        <w:ind w:left="1440" w:hanging="360"/>
+      </w:pPr>
+      <w:rPr>
+        <w:rFonts w:ascii="Courier New" w:hAnsi="Courier New" w:cs="Courier New" w:hint="default"/>
+      </w:rPr>
+    </w:lvl>
+    <w:lvl w:ilvl="2" w:tplc="04090005" w:tentative="1">
+      <w:start w:val="1"/>
+      <w:numFmt w:val="bullet"/>
+      <w:lvlText w:val=""/>
+      <w:lvlJc w:val="left"/>
+      <w:pPr>
+        <w:ind w:left="2160" w:hanging="360"/>
+      </w:pPr>
+      <w:rPr>
+        <w:rFonts w:ascii="Wingdings" w:hAnsi="Wingdings" w:hint="default"/>
+      </w:rPr>
+    </w:lvl>
+    <w:lvl w:ilvl="3" w:tplc="04090001" w:tentative="1">
+      <w:start w:val="1"/>
+      <w:numFmt w:val="bullet"/>
+      <w:lvlText w:val=""/>
+      <w:lvlJc w:val="left"/>
+      <w:pPr>
+        <w:ind w:left="2880" w:hanging="360"/>
+      </w:pPr>
+      <w:rPr>
+        <w:rFonts w:ascii="Symbol" w:hAnsi="Symbol" w:hint="default"/>
+      </w:rPr>
+    </w:lvl>
+    <w:lvl w:ilvl="4" w:tplc="04090003" w:tentative="1">
+      <w:start w:val="1"/>
+      <w:numFmt w:val="bullet"/>
+      <w:lvlText w:val="o"/>
+      <w:lvlJc w:val="left"/>
+      <w:pPr>
+        <w:ind w:left="3600" w:hanging="360"/>
+      </w:pPr>
+      <w:rPr>
+        <w:rFonts w:ascii="Courier New" w:hAnsi="Courier New" w:cs="Courier New" w:hint="default"/>
+      </w:rPr>
+    </w:lvl>
+    <w:lvl w:ilvl="5" w:tplc="04090005" w:tentative="1">
+      <w:start w:val="1"/>
+      <w:numFmt w:val="bullet"/>
+      <w:lvlText w:val=""/>
+      <w:lvlJc w:val="left"/>
+      <w:pPr>
+        <w:ind w:left="4320" w:hanging="360"/>
+      </w:pPr>
+      <w:rPr>
+        <w:rFonts w:ascii="Wingdings" w:hAnsi="Wingdings" w:hint="default"/>
+      </w:rPr>
+    </w:lvl>
+    <w:lvl w:ilvl="6" w:tplc="04090001" w:tentative="1">
+      <w:start w:val="1"/>
+      <w:numFmt w:val="bullet"/>
+      <w:lvlText w:val=""/>
+      <w:lvlJc w:val="left"/>
+      <w:pPr>
+        <w:ind w:left="5040" w:hanging="360"/>
+      </w:pPr>
+      <w:rPr>
+        <w:rFonts w:ascii="Symbol" w:hAnsi="Symbol" w:hint="default"/>
+      </w:rPr>
+    </w:lvl>
+    <w:lvl w:ilvl="7" w:tplc="04090003" w:tentative="1">
+      <w:start w:val="1"/>
+      <w:numFmt w:val="bullet"/>
+      <w:lvlText w:val="o"/>
+      <w:lvlJc w:val="left"/>
+      <w:pPr>
+        <w:ind w:left="5760" w:hanging="360"/>
+      </w:pPr>
+      <w:rPr>
+        <w:rFonts w:ascii="Courier New" w:hAnsi="Courier New" w:cs="Courier New" w:hint="default"/>
+      </w:rPr>
+    </w:lvl>
+    <w:lvl w:ilvl="8" w:tplc="04090005" w:tentative="1">
+      <w:start w:val="1"/>
+      <w:numFmt w:val="bullet"/>
+      <w:lvlText w:val=""/>
+      <w:lvlJc w:val="left"/>
+      <w:pPr>
+        <w:ind w:left="6480" w:hanging="360"/>
+      </w:pPr>
+      <w:rPr>
+        <w:rFonts w:ascii="Wingdings" w:hAnsi="Wingdings" w:hint="default"/>
+      </w:rPr>
+    </w:lvl>
+  </w:abstractNum>
+  <w:abstractNum w:abstractNumId="3">
+    <w:nsid w:val="4110549F"/>
+    <w:multiLevelType w:val="hybridMultilevel"/>
+    <w:tmpl w:val="44524BAE"/>
+    <w:lvl w:ilvl="0" w:tplc="04090011">
+      <w:start w:val="1"/>
+      <w:numFmt w:val="decimal"/>
+      <w:lvlText w:val="%1)"/>
+      <w:lvlJc w:val="left"/>
+      <w:pPr>
+        <w:ind w:left="720" w:hanging="360"/>
+      </w:pPr>
+      <w:rPr>
+        <w:rFonts w:hint="default"/>
+      </w:rPr>
+    </w:lvl>
+    <w:lvl w:ilvl="1" w:tplc="04090019" w:tentative="1">
+      <w:start w:val="1"/>
+      <w:numFmt w:val="lowerLetter"/>
+      <w:lvlText w:val="%2."/>
+      <w:lvlJc w:val="left"/>
+      <w:pPr>
+        <w:ind w:left="1440" w:hanging="360"/>
+      </w:pPr>
+    </w:lvl>
+    <w:lvl w:ilvl="2" w:tplc="0409001B" w:tentative="1">
+      <w:start w:val="1"/>
+      <w:numFmt w:val="lowerRoman"/>
+      <w:lvlText w:val="%3."/>
+      <w:lvlJc w:val="right"/>
+      <w:pPr>
+        <w:ind w:left="2160" w:hanging="180"/>
+      </w:pPr>
+    </w:lvl>
+    <w:lvl w:ilvl="3" w:tplc="0409000F" w:tentative="1">
+      <w:start w:val="1"/>
+      <w:numFmt w:val="decimal"/>
+      <w:lvlText w:val="%4."/>
+      <w:lvlJc w:val="left"/>
+      <w:pPr>
+        <w:ind w:left="2880" w:hanging="360"/>
+      </w:pPr>
+    </w:lvl>
+    <w:lvl w:ilvl="4" w:tplc="04090019" w:tentative="1">
+      <w:start w:val="1"/>
+      <w:numFmt w:val="lowerLetter"/>
+      <w:lvlText w:val="%5."/>
+      <w:lvlJc w:val="left"/>
+      <w:pPr>
+        <w:ind w:left="3600" w:hanging="360"/>
+      </w:pPr>
+    </w:lvl>
+    <w:lvl w:ilvl="5" w:tplc="0409001B" w:tentative="1">
+      <w:start w:val="1"/>
+      <w:numFmt w:val="lowerRoman"/>
+      <w:lvlText w:val="%6."/>
+      <w:lvlJc w:val="right"/>
+      <w:pPr>
+        <w:ind w:left="4320" w:hanging="180"/>
+      </w:pPr>
+    </w:lvl>
+    <w:lvl w:ilvl="6" w:tplc="0409000F" w:tentative="1">
+      <w:start w:val="1"/>
+      <w:numFmt w:val="decimal"/>
+      <w:lvlText w:val="%7."/>
+      <w:lvlJc w:val="left"/>
+      <w:pPr>
+        <w:ind w:left="5040" w:hanging="360"/>
+      </w:pPr>
+    </w:lvl>
+    <w:lvl w:ilvl="7" w:tplc="04090019" w:tentative="1">
+      <w:start w:val="1"/>
+      <w:numFmt w:val="lowerLetter"/>
+      <w:lvlText w:val="%8."/>
+      <w:lvlJc w:val="left"/>
+      <w:pPr>
+        <w:ind w:left="5760" w:hanging="360"/>
+      </w:pPr>
+    </w:lvl>
+    <w:lvl w:ilvl="8" w:tplc="0409001B" w:tentative="1">
+      <w:start w:val="1"/>
+      <w:numFmt w:val="lowerRoman"/>
+      <w:lvlText w:val="%9."/>
+      <w:lvlJc w:val="right"/>
+      <w:pPr>
+        <w:ind w:left="6480" w:hanging="180"/>
+      </w:pPr>
+    </w:lvl>
+  </w:abstractNum>
+  <w:abstractNum w:abstractNumId="4">
+    <w:nsid w:val="4963281E"/>
+    <w:multiLevelType w:val="hybridMultilevel"/>
+    <w:tmpl w:val="93E41BA6"/>
+    <w:lvl w:ilvl="0" w:tplc="4B2C45A8">
+      <w:numFmt w:val="bullet"/>
+      <w:lvlText w:val=""/>
+      <w:lvlJc w:val="left"/>
+      <w:pPr>
+        <w:ind w:left="720" w:hanging="360"/>
+      </w:pPr>
+      <w:rPr>
+        <w:rFonts w:ascii="Symbol" w:eastAsiaTheme="minorHAnsi" w:hAnsi="Symbol" w:cstheme="minorBidi" w:hint="default"/>
+      </w:rPr>
+    </w:lvl>
+    <w:lvl w:ilvl="1" w:tplc="04090003" w:tentative="1">
+      <w:start w:val="1"/>
+      <w:numFmt w:val="bullet"/>
+      <w:lvlText w:val="o"/>
+      <w:lvlJc w:val="left"/>
+      <w:pPr>
+        <w:ind w:left="1440" w:hanging="360"/>
+      </w:pPr>
+      <w:rPr>
+        <w:rFonts w:ascii="Courier New" w:hAnsi="Courier New" w:cs="Courier New" w:hint="default"/>
+      </w:rPr>
+    </w:lvl>
+    <w:lvl w:ilvl="2" w:tplc="04090005" w:tentative="1">
+      <w:start w:val="1"/>
+      <w:numFmt w:val="bullet"/>
+      <w:lvlText w:val=""/>
+      <w:lvlJc w:val="left"/>
+      <w:pPr>
+        <w:ind w:left="2160" w:hanging="360"/>
+      </w:pPr>
+      <w:rPr>
+        <w:rFonts w:ascii="Wingdings" w:hAnsi="Wingdings" w:hint="default"/>
+      </w:rPr>
+    </w:lvl>
+    <w:lvl w:ilvl="3" w:tplc="04090001" w:tentative="1">
+      <w:start w:val="1"/>
+      <w:numFmt w:val="bullet"/>
+      <w:lvlText w:val=""/>
+      <w:lvlJc w:val="left"/>
+      <w:pPr>
+        <w:ind w:left="2880" w:hanging="360"/>
+      </w:pPr>
+      <w:rPr>
+        <w:rFonts w:ascii="Symbol" w:hAnsi="Symbol" w:hint="default"/>
+      </w:rPr>
+    </w:lvl>
+    <w:lvl w:ilvl="4" w:tplc="04090003" w:tentative="1">
+      <w:start w:val="1"/>
+      <w:numFmt w:val="bullet"/>
+      <w:lvlText w:val="o"/>
+      <w:lvlJc w:val="left"/>
+      <w:pPr>
+        <w:ind w:left="3600" w:hanging="360"/>
+      </w:pPr>
+      <w:rPr>
+        <w:rFonts w:ascii="Courier New" w:hAnsi="Courier New" w:cs="Courier New" w:hint="default"/>
+      </w:rPr>
+    </w:lvl>
+    <w:lvl w:ilvl="5" w:tplc="04090005" w:tentative="1">
+      <w:start w:val="1"/>
+      <w:numFmt w:val="bullet"/>
+      <w:lvlText w:val=""/>
+      <w:lvlJc w:val="left"/>
+      <w:pPr>
+        <w:ind w:left="4320" w:hanging="360"/>
+      </w:pPr>
+      <w:rPr>
+        <w:rFonts w:ascii="Wingdings" w:hAnsi="Wingdings" w:hint="default"/>
+      </w:rPr>
+    </w:lvl>
+    <w:lvl w:ilvl="6" w:tplc="04090001" w:tentative="1">
+      <w:start w:val="1"/>
+      <w:numFmt w:val="bullet"/>
+      <w:lvlText w:val=""/>
+      <w:lvlJc w:val="left"/>
+      <w:pPr>
+        <w:ind w:left="5040" w:hanging="360"/>
+      </w:pPr>
+      <w:rPr>
+        <w:rFonts w:ascii="Symbol" w:hAnsi="Symbol" w:hint="default"/>
+      </w:rPr>
+    </w:lvl>
+    <w:lvl w:ilvl="7" w:tplc="04090003" w:tentative="1">
+      <w:start w:val="1"/>
+      <w:numFmt w:val="bullet"/>
+      <w:lvlText w:val="o"/>
+      <w:lvlJc w:val="left"/>
+      <w:pPr>
+        <w:ind w:left="5760" w:hanging="360"/>
+      </w:pPr>
+      <w:rPr>
+        <w:rFonts w:ascii="Courier New" w:hAnsi="Courier New" w:cs="Courier New" w:hint="default"/>
+      </w:rPr>
+    </w:lvl>
+    <w:lvl w:ilvl="8" w:tplc="04090005" w:tentative="1">
+      <w:start w:val="1"/>
+      <w:numFmt w:val="bullet"/>
+      <w:lvlText w:val=""/>
+      <w:lvlJc w:val="left"/>
+      <w:pPr>
+        <w:ind w:left="6480" w:hanging="360"/>
+      </w:pPr>
+      <w:rPr>
+        <w:rFonts w:ascii="Wingdings" w:hAnsi="Wingdings" w:hint="default"/>
+      </w:rPr>
+    </w:lvl>
+  </w:abstractNum>
+  <w:num w:numId="1">
+    <w:abstractNumId w:val="2"/>
+  </w:num>
+  <w:num w:numId="2">
+    <w:abstractNumId w:val="4"/>
+  </w:num>
+  <w:num w:numId="3">
+    <w:abstractNumId w:val="1"/>
+  </w:num>
+  <w:num w:numId="4">
+    <w:abstractNumId w:val="0"/>
+  </w:num>
+  <w:num w:numId="5">
+    <w:abstractNumId w:val="3"/>
+  </w:num>
+</w:numbering>
 </file>
 
 <file path=word/styles.xml><?xml version="1.0" encoding="utf-8"?>
@@ -501,6 +2007,17 @@
     <w:semiHidden/>
     <w:unhideWhenUsed/>
   </w:style>
+  <w:style w:type="paragraph" w:styleId="ListParagraph">
+    <w:name w:val="List Paragraph"/>
+    <w:basedOn w:val="Normal"/>
+    <w:uiPriority w:val="34"/>
+    <w:qFormat/>
+    <w:rsid w:val="004C2002"/>
+    <w:pPr>
+      <w:ind w:left="720"/>
+      <w:contextualSpacing/>
+    </w:pPr>
+  </w:style>
 </w:styles>
 </file>
 

</xml_diff>